<commit_message>
se actualiza word ultima clase 25-04
</commit_message>
<xml_diff>
--- a/Desktop/jess/FOTO/fotografia.docx
+++ b/Desktop/jess/FOTO/fotografia.docx
@@ -124,21 +124,7 @@
         <w:rPr>
           <w:lang w:val="es-ES"/>
         </w:rPr>
-        <w:t xml:space="preserve"> varias longitudes de onda, según la superficie donde </w:t>
-      </w:r>
-      <w:proofErr w:type="gramStart"/>
-      <w:r>
-        <w:rPr>
-          <w:lang w:val="es-ES"/>
-        </w:rPr>
-        <w:t>incidan</w:t>
-      </w:r>
-      <w:proofErr w:type="gramEnd"/>
-      <w:r>
-        <w:rPr>
-          <w:lang w:val="es-ES"/>
-        </w:rPr>
-        <w:t xml:space="preserve"> los rayos, nuestros ojos perciben esos cambios de longitud como los distintos colores.</w:t>
+        <w:t xml:space="preserve"> varias longitudes de onda, según la superficie donde incidan los rayos, nuestros ojos perciben esos cambios de longitud como los distintos colores.</w:t>
       </w:r>
       <w:r>
         <w:rPr>
@@ -253,7 +239,7 @@
             <o:lock v:ext="edit" aspectratio="t"/>
           </v:shapetype>
           <v:shape id="_x0000_i1025" type="#_x0000_t75" style="width:315pt;height:112.5pt">
-            <v:imagedata r:id="rId5" o:title="WhatsApp Image 2025-03-19 at 15.20"/>
+            <v:imagedata r:id="rId5" o:title="WhatsApp Image 2025-03-19 at 15"/>
           </v:shape>
         </w:pict>
       </w:r>
@@ -303,7 +289,7 @@
         <w:lastRenderedPageBreak/>
         <w:pict>
           <v:shape id="_x0000_i1026" type="#_x0000_t75" style="width:187.5pt;height:113.5pt">
-            <v:imagedata r:id="rId6" o:title="WhatsApp Image 2025-03-19 at 15.41"/>
+            <v:imagedata r:id="rId6" o:title="WhatsApp Image 2025-03-19 at 15"/>
           </v:shape>
         </w:pict>
       </w:r>
@@ -631,7 +617,7 @@
         </w:rPr>
         <w:pict>
           <v:shape id="_x0000_i1027" type="#_x0000_t75" style="width:198pt;height:181.5pt">
-            <v:imagedata r:id="rId8" o:title="WhatsApp Image 2025-03-21 at 15.59"/>
+            <v:imagedata r:id="rId8" o:title="WhatsApp Image 2025-03-21 at 15"/>
           </v:shape>
         </w:pict>
       </w:r>
@@ -1089,15 +1075,592 @@
         <w:rPr>
           <w:lang w:val="es-ES"/>
         </w:rPr>
-        <w:t>- ISO compensa la falta de luz. Ejemplo anterior:</w:t>
+        <w:t>- ISO compensa la falta de luz. Ejemplo anterior: Valor 1400.</w:t>
+      </w:r>
+    </w:p>
+    <w:p>
+      <w:pPr>
+        <w:rPr>
+          <w:lang w:val="es-ES"/>
+        </w:rPr>
+      </w:pPr>
+    </w:p>
+    <w:p>
+      <w:pPr>
+        <w:rPr>
+          <w:color w:val="FF3399"/>
+          <w:lang w:val="es-ES"/>
+        </w:rPr>
+      </w:pPr>
+      <w:r>
+        <w:rPr>
+          <w:color w:val="FF3399"/>
+          <w:lang w:val="es-ES"/>
+        </w:rPr>
+        <w:lastRenderedPageBreak/>
+        <w:t>VELOCIDAD DE OBTURACIÓN</w:t>
+      </w:r>
+    </w:p>
+    <w:p>
+      <w:pPr>
+        <w:rPr>
+          <w:lang w:val="es-ES"/>
+        </w:rPr>
+      </w:pPr>
+      <w:r>
+        <w:rPr>
+          <w:lang w:val="es-ES"/>
+        </w:rPr>
+        <w:t xml:space="preserve">La V.O. habla  de  uno de los componentes principales de la cámara. </w:t>
+      </w:r>
+    </w:p>
+    <w:p>
+      <w:pPr>
+        <w:rPr>
+          <w:lang w:val="es-ES"/>
+        </w:rPr>
+      </w:pPr>
+      <w:r>
+        <w:rPr>
+          <w:lang w:val="es-ES"/>
+        </w:rPr>
+        <w:t>Este componente nos permitirá controlar la cantidad de luz que dejaremos pasar al sensor.</w:t>
+      </w:r>
+    </w:p>
+    <w:p>
+      <w:pPr>
+        <w:rPr>
+          <w:lang w:val="es-ES"/>
+        </w:rPr>
+      </w:pPr>
+      <w:r>
+        <w:rPr>
+          <w:lang w:val="es-ES"/>
+        </w:rPr>
+        <w:t>Esto implica dependiendo de la V.O. vamos a tener ciertos resultados dependiendo de nuestra creatividad y la configuración del mismo.</w:t>
+      </w:r>
+    </w:p>
+    <w:p>
+      <w:pPr>
+        <w:rPr>
+          <w:lang w:val="es-ES"/>
+        </w:rPr>
+      </w:pPr>
+      <w:r>
+        <w:rPr>
+          <w:lang w:val="es-ES"/>
+        </w:rPr>
+        <w:t>De forma sencilla podemos decir que:</w:t>
+      </w:r>
+    </w:p>
+    <w:p>
+      <w:pPr>
+        <w:rPr>
+          <w:lang w:val="es-ES"/>
+        </w:rPr>
+      </w:pPr>
+      <w:r>
+        <w:rPr>
+          <w:lang w:val="es-ES"/>
+        </w:rPr>
+        <w:t>Cuanto menos es la V.O. más luz ingresa al sensor.</w:t>
+      </w:r>
+    </w:p>
+    <w:p>
+      <w:pPr>
+        <w:rPr>
+          <w:lang w:val="es-ES"/>
+        </w:rPr>
+      </w:pPr>
+      <w:r>
+        <w:rPr>
+          <w:lang w:val="es-ES"/>
+        </w:rPr>
+        <w:t>Y cuanto más rápido es la V.O. menos luz llega al sensor.</w:t>
+      </w:r>
+    </w:p>
+    <w:p>
+      <w:pPr>
+        <w:rPr>
+          <w:lang w:val="es-ES"/>
+        </w:rPr>
+      </w:pPr>
+      <w:r>
+        <w:rPr>
+          <w:lang w:val="es-ES"/>
+        </w:rPr>
+        <w:t>¿Pero cómo entendemos la V.O. en la cámara?</w:t>
+      </w:r>
+    </w:p>
+    <w:p>
+      <w:pPr>
+        <w:rPr>
+          <w:lang w:val="es-ES"/>
+        </w:rPr>
+      </w:pPr>
+      <w:r>
+        <w:rPr>
+          <w:lang w:val="es-ES"/>
+        </w:rPr>
+        <w:t>Primero tenemos que entender que,</w:t>
+      </w:r>
+      <w:r>
+        <w:rPr>
+          <w:lang w:val="es-ES"/>
+        </w:rPr>
+        <w:t xml:space="preserve"> V.O. es igual al tiempo de exposición, mientras la velocidad habla de la rapidez con la que se va a abrir y cerrar el obturador, el tiempo de exposición habla de </w:t>
+      </w:r>
+      <w:proofErr w:type="spellStart"/>
+      <w:r>
+        <w:rPr>
+          <w:lang w:val="es-ES"/>
+        </w:rPr>
+        <w:t>cuanto</w:t>
+      </w:r>
+      <w:proofErr w:type="spellEnd"/>
+      <w:r>
+        <w:rPr>
+          <w:lang w:val="es-ES"/>
+        </w:rPr>
+        <w:t xml:space="preserve"> tiempo va a quedar expuesto el sensor a la luz.</w:t>
+      </w:r>
+    </w:p>
+    <w:p>
+      <w:pPr>
+        <w:rPr>
+          <w:lang w:val="es-ES"/>
+        </w:rPr>
+      </w:pPr>
+      <w:r>
+        <w:rPr>
+          <w:lang w:val="es-ES"/>
+        </w:rPr>
+        <w:t xml:space="preserve">De forma nativa nosotros podemos exponer al sensor como máximo 30 segundos (30”) de allí para abajo podemos llegar hasta un segundo (1”) de exposición. Ahora bien si nosotros seguimos bajando ese tiempo de exposición </w:t>
+      </w:r>
+      <w:proofErr w:type="gramStart"/>
+      <w:r>
+        <w:rPr>
+          <w:lang w:val="es-ES"/>
+        </w:rPr>
+        <w:t>( o</w:t>
+      </w:r>
+      <w:proofErr w:type="gramEnd"/>
+      <w:r>
+        <w:rPr>
+          <w:lang w:val="es-ES"/>
+        </w:rPr>
+        <w:t xml:space="preserve"> velocidad) estamos acortando aún más esa exposición del sensor a la luz. Es allí donde aparecen los </w:t>
+      </w:r>
+      <w:proofErr w:type="spellStart"/>
+      <w:r>
+        <w:rPr>
+          <w:lang w:val="es-ES"/>
+        </w:rPr>
+        <w:t>avos</w:t>
+      </w:r>
+      <w:proofErr w:type="spellEnd"/>
+      <w:r>
+        <w:rPr>
+          <w:lang w:val="es-ES"/>
+        </w:rPr>
+        <w:t xml:space="preserve"> de segundos (1/200 – 1/30).</w:t>
+      </w:r>
+    </w:p>
+    <w:p>
+      <w:pPr>
+        <w:rPr>
+          <w:lang w:val="es-ES"/>
+        </w:rPr>
+      </w:pPr>
+      <w:r>
+        <w:rPr>
+          <w:lang w:val="es-ES"/>
+        </w:rPr>
+        <w:t xml:space="preserve">Los </w:t>
+      </w:r>
+      <w:proofErr w:type="spellStart"/>
+      <w:r>
+        <w:rPr>
+          <w:lang w:val="es-ES"/>
+        </w:rPr>
+        <w:t>avos</w:t>
+      </w:r>
+      <w:proofErr w:type="spellEnd"/>
+      <w:r>
+        <w:rPr>
+          <w:lang w:val="es-ES"/>
+        </w:rPr>
+        <w:t xml:space="preserve"> de segundo significa que el número indicado detrás del símbolo divisor hace referencia a la cantidad de veces que fue dividido un segundo llegando en algunas cámaras en valores de 1/4000 -1/8000.</w:t>
+      </w:r>
+    </w:p>
+    <w:p>
+      <w:pPr>
+        <w:rPr>
+          <w:lang w:val="es-ES"/>
+        </w:rPr>
+      </w:pPr>
+      <w:r>
+        <w:rPr>
+          <w:lang w:val="es-ES"/>
+        </w:rPr>
+        <w:t>Esto debemos entender que cuanto más alto es el número</w:t>
+      </w:r>
+      <w:r>
+        <w:rPr>
+          <w:lang w:val="es-ES"/>
+        </w:rPr>
+        <w:t xml:space="preserve"> después del símbolo, más corto es el tiempo de exposición del sensor a la luz, o también más rápido es la V.O.</w:t>
+      </w:r>
+    </w:p>
+    <w:p>
+      <w:pPr>
+        <w:rPr>
+          <w:lang w:val="es-ES"/>
+        </w:rPr>
+      </w:pPr>
+      <w:r>
+        <w:rPr>
+          <w:lang w:val="es-ES"/>
+        </w:rPr>
+        <w:t>Además de utilizarla para que nuestras fotografías estén bien expuestas podemos utilizarla para ser creativos</w:t>
+      </w:r>
+    </w:p>
+    <w:p>
+      <w:pPr>
+        <w:pStyle w:val="Prrafodelista"/>
+        <w:numPr>
+          <w:ilvl w:val="0"/>
+          <w:numId w:val="1"/>
+        </w:numPr>
+        <w:rPr>
+          <w:lang w:val="es-ES"/>
+        </w:rPr>
+      </w:pPr>
+      <w:r>
+        <w:rPr>
+          <w:lang w:val="es-ES"/>
+        </w:rPr>
+        <w:t>Congelar la imagen</w:t>
+      </w:r>
+    </w:p>
+    <w:p>
+      <w:pPr>
+        <w:pStyle w:val="Prrafodelista"/>
+        <w:rPr>
+          <w:lang w:val="es-ES"/>
+        </w:rPr>
+      </w:pPr>
+      <w:r>
+        <w:rPr>
+          <w:lang w:val="es-ES"/>
+        </w:rPr>
+        <w:t>Conseguiremos que todos los elementos de la fotografía queden estáticos, e inmóviles.</w:t>
+      </w:r>
+    </w:p>
+    <w:p>
+      <w:pPr>
+        <w:pStyle w:val="Prrafodelista"/>
+        <w:jc w:val="center"/>
+        <w:rPr>
+          <w:lang w:val="es-ES"/>
+        </w:rPr>
+      </w:pPr>
+      <w:r>
+        <w:rPr>
+          <w:lang w:val="es-ES"/>
+        </w:rPr>
+        <w:lastRenderedPageBreak/>
+        <w:t>Esto es muy utilizado en deportes, en fotografía de naturaleza y porque no si quiero quedar congelado en el aire si salto a la pileta.</w:t>
       </w:r>
       <w:bookmarkStart w:id="0" w:name="_GoBack"/>
+      <w:r>
+        <w:rPr>
+          <w:lang w:val="es-ES"/>
+        </w:rPr>
+        <w:pict>
+          <v:shape id="_x0000_i1031" type="#_x0000_t75" style="width:315pt;height:210pt">
+            <v:imagedata r:id="rId11" o:title="WhatsApp Image 2025-04-25 at 15.26.47"/>
+          </v:shape>
+        </w:pict>
+      </w:r>
       <w:bookmarkEnd w:id="0"/>
-      <w:r>
-        <w:rPr>
-          <w:lang w:val="es-ES"/>
-        </w:rPr>
-        <w:t xml:space="preserve"> Valor 1400.</w:t>
+    </w:p>
+    <w:p>
+      <w:pPr>
+        <w:pStyle w:val="Prrafodelista"/>
+        <w:rPr>
+          <w:lang w:val="es-ES"/>
+        </w:rPr>
+      </w:pPr>
+    </w:p>
+    <w:p>
+      <w:pPr>
+        <w:pStyle w:val="Prrafodelista"/>
+        <w:rPr>
+          <w:lang w:val="es-ES"/>
+        </w:rPr>
+      </w:pPr>
+    </w:p>
+    <w:p>
+      <w:pPr>
+        <w:pStyle w:val="Prrafodelista"/>
+        <w:rPr>
+          <w:lang w:val="es-ES"/>
+        </w:rPr>
+      </w:pPr>
+    </w:p>
+    <w:p>
+      <w:pPr>
+        <w:pStyle w:val="Prrafodelista"/>
+        <w:rPr>
+          <w:lang w:val="es-ES"/>
+        </w:rPr>
+      </w:pPr>
+    </w:p>
+    <w:p>
+      <w:pPr>
+        <w:pStyle w:val="Prrafodelista"/>
+        <w:numPr>
+          <w:ilvl w:val="0"/>
+          <w:numId w:val="1"/>
+        </w:numPr>
+        <w:rPr>
+          <w:lang w:val="es-ES"/>
+        </w:rPr>
+      </w:pPr>
+      <w:r>
+        <w:rPr>
+          <w:lang w:val="es-ES"/>
+        </w:rPr>
+        <w:t>Captar el movimiento</w:t>
+      </w:r>
+    </w:p>
+    <w:p>
+      <w:pPr>
+        <w:pStyle w:val="Prrafodelista"/>
+        <w:rPr>
+          <w:lang w:val="es-ES"/>
+        </w:rPr>
+      </w:pPr>
+      <w:r>
+        <w:rPr>
+          <w:lang w:val="es-ES"/>
+        </w:rPr>
+        <w:t>Algunos o todos los elementos de la fotografía no están perfectamente definidos y dejan una estela a su paso. Esto da sensación de movimiento e incluso velocidad, este efecto se consigue con velocidades bajas.</w:t>
+      </w:r>
+    </w:p>
+    <w:p>
+      <w:pPr>
+        <w:pStyle w:val="Prrafodelista"/>
+        <w:rPr>
+          <w:lang w:val="es-ES"/>
+        </w:rPr>
+      </w:pPr>
+    </w:p>
+    <w:p>
+      <w:pPr>
+        <w:pStyle w:val="Prrafodelista"/>
+        <w:rPr>
+          <w:lang w:val="es-ES"/>
+        </w:rPr>
+      </w:pPr>
+    </w:p>
+    <w:p>
+      <w:pPr>
+        <w:pStyle w:val="Prrafodelista"/>
+        <w:rPr>
+          <w:lang w:val="es-ES"/>
+        </w:rPr>
+      </w:pPr>
+    </w:p>
+    <w:p>
+      <w:pPr>
+        <w:pStyle w:val="Prrafodelista"/>
+        <w:jc w:val="center"/>
+        <w:rPr>
+          <w:lang w:val="es-ES"/>
+        </w:rPr>
+      </w:pPr>
+      <w:r>
+        <w:rPr>
+          <w:lang w:val="es-ES"/>
+        </w:rPr>
+        <w:pict>
+          <v:shape id="_x0000_i1030" type="#_x0000_t75" style="width:315pt;height:214pt">
+            <v:imagedata r:id="rId12" o:title="WhatsApp Image 2025-04-25 at 15.30.20"/>
+          </v:shape>
+        </w:pict>
+      </w:r>
+    </w:p>
+    <w:p>
+      <w:pPr>
+        <w:pStyle w:val="Prrafodelista"/>
+        <w:rPr>
+          <w:lang w:val="es-ES"/>
+        </w:rPr>
+      </w:pPr>
+    </w:p>
+    <w:p>
+      <w:pPr>
+        <w:pStyle w:val="Prrafodelista"/>
+        <w:rPr>
+          <w:lang w:val="es-ES"/>
+        </w:rPr>
+      </w:pPr>
+    </w:p>
+    <w:p>
+      <w:pPr>
+        <w:pStyle w:val="Prrafodelista"/>
+        <w:numPr>
+          <w:ilvl w:val="0"/>
+          <w:numId w:val="1"/>
+        </w:numPr>
+        <w:rPr>
+          <w:lang w:val="es-ES"/>
+        </w:rPr>
+      </w:pPr>
+      <w:r>
+        <w:rPr>
+          <w:lang w:val="es-ES"/>
+        </w:rPr>
+        <w:t>Efecto seda</w:t>
+      </w:r>
+    </w:p>
+    <w:p>
+      <w:pPr>
+        <w:pStyle w:val="Prrafodelista"/>
+        <w:rPr>
+          <w:lang w:val="es-ES"/>
+        </w:rPr>
+      </w:pPr>
+      <w:r>
+        <w:rPr>
+          <w:lang w:val="es-ES"/>
+        </w:rPr>
+        <w:t>Se consigue fotografiando agua en movimiento con una V.O. baja.</w:t>
+      </w:r>
+    </w:p>
+    <w:p>
+      <w:pPr>
+        <w:pStyle w:val="Prrafodelista"/>
+        <w:rPr>
+          <w:lang w:val="es-ES"/>
+        </w:rPr>
+      </w:pPr>
+    </w:p>
+    <w:p>
+      <w:pPr>
+        <w:pStyle w:val="Prrafodelista"/>
+        <w:jc w:val="center"/>
+        <w:rPr>
+          <w:lang w:val="es-ES"/>
+        </w:rPr>
+      </w:pPr>
+      <w:r>
+        <w:rPr>
+          <w:lang w:val="es-ES"/>
+        </w:rPr>
+        <w:lastRenderedPageBreak/>
+        <w:pict>
+          <v:shape id="_x0000_i1029" type="#_x0000_t75" style="width:311.5pt;height:208.5pt;mso-position-vertical:absolute">
+            <v:imagedata r:id="rId13" o:title="WhatsApp Image 2025-04-25 at 15.33.59"/>
+          </v:shape>
+        </w:pict>
+      </w:r>
+    </w:p>
+    <w:p>
+      <w:pPr>
+        <w:pStyle w:val="Prrafodelista"/>
+        <w:rPr>
+          <w:lang w:val="es-ES"/>
+        </w:rPr>
+      </w:pPr>
+    </w:p>
+    <w:p>
+      <w:pPr>
+        <w:pStyle w:val="Prrafodelista"/>
+        <w:rPr>
+          <w:lang w:val="es-ES"/>
+        </w:rPr>
+      </w:pPr>
+    </w:p>
+    <w:p>
+      <w:pPr>
+        <w:pStyle w:val="Prrafodelista"/>
+        <w:numPr>
+          <w:ilvl w:val="0"/>
+          <w:numId w:val="1"/>
+        </w:numPr>
+        <w:rPr>
+          <w:lang w:val="es-ES"/>
+        </w:rPr>
+      </w:pPr>
+      <w:r>
+        <w:rPr>
+          <w:lang w:val="es-ES"/>
+        </w:rPr>
+        <w:t>Pintar con luz</w:t>
+      </w:r>
+    </w:p>
+    <w:p>
+      <w:pPr>
+        <w:pStyle w:val="Prrafodelista"/>
+        <w:rPr>
+          <w:lang w:val="es-ES"/>
+        </w:rPr>
+      </w:pPr>
+      <w:r>
+        <w:rPr>
+          <w:lang w:val="es-ES"/>
+        </w:rPr>
+        <w:t>Aquí podemos configurar V.O. realmente bajas y por delante de la cámara utilizamos elementos que desprendan luz para que de esta forma podamos “pintar el sensor”.</w:t>
+      </w:r>
+    </w:p>
+    <w:p>
+      <w:pPr>
+        <w:pStyle w:val="Prrafodelista"/>
+        <w:rPr>
+          <w:lang w:val="es-ES"/>
+        </w:rPr>
+      </w:pPr>
+      <w:r>
+        <w:rPr>
+          <w:lang w:val="es-ES"/>
+        </w:rPr>
+        <w:t>Siempre a la configuración del obturador debemos tener son necesarios también</w:t>
+      </w:r>
+      <w:r>
+        <w:rPr>
+          <w:lang w:val="es-ES"/>
+        </w:rPr>
+        <w:t xml:space="preserve"> los otros parámetros y así lograr la exposición correcta.</w:t>
+      </w:r>
+    </w:p>
+    <w:p>
+      <w:pPr>
+        <w:pStyle w:val="Prrafodelista"/>
+        <w:rPr>
+          <w:lang w:val="es-ES"/>
+        </w:rPr>
+      </w:pPr>
+    </w:p>
+    <w:p>
+      <w:pPr>
+        <w:pStyle w:val="Prrafodelista"/>
+        <w:jc w:val="center"/>
+        <w:rPr>
+          <w:lang w:val="es-ES"/>
+        </w:rPr>
+      </w:pPr>
+      <w:r>
+        <w:rPr>
+          <w:lang w:val="es-ES"/>
+        </w:rPr>
+        <w:pict>
+          <v:shape id="_x0000_i1028" type="#_x0000_t75" style="width:312pt;height:175pt">
+            <v:imagedata r:id="rId14" o:title="WhatsApp Image 2025-04-25 at 15.51.22"/>
+          </v:shape>
+        </w:pict>
       </w:r>
     </w:p>
     <w:sectPr>

</xml_diff>

<commit_message>
se agrega clase 21-05
</commit_message>
<xml_diff>
--- a/Desktop/jess/FOTO/fotografia.docx
+++ b/Desktop/jess/FOTO/fotografia.docx
@@ -1788,7 +1788,7 @@
         <w:lastRenderedPageBreak/>
         <w:pict>
           <v:shape id="_x0000_i1032" type="#_x0000_t75" style="width:206.5pt;height:137.5pt">
-            <v:imagedata r:id="rId16" o:title="WhatsApp Image 2025-04-30 at 14.58"/>
+            <v:imagedata r:id="rId16" o:title="WhatsApp Image 2025-04-30 at 14"/>
           </v:shape>
         </w:pict>
       </w:r>
@@ -1804,7 +1804,7 @@
         </w:rPr>
         <w:pict>
           <v:shape id="_x0000_i1033" type="#_x0000_t75" style="width:206.5pt;height:137.5pt">
-            <v:imagedata r:id="rId17" o:title="WhatsApp Image 2025-04-30 at 14.59"/>
+            <v:imagedata r:id="rId17" o:title="WhatsApp Image 2025-04-30 at 14"/>
           </v:shape>
         </w:pict>
       </w:r>
@@ -1820,7 +1820,7 @@
         </w:rPr>
         <w:pict>
           <v:shape id="_x0000_i1034" type="#_x0000_t75" style="width:206.5pt;height:153.5pt;mso-position-vertical:absolute">
-            <v:imagedata r:id="rId18" o:title="WhatsApp Image 2025-04-30 at 15.02"/>
+            <v:imagedata r:id="rId18" o:title="WhatsApp Image 2025-04-30 at 15"/>
           </v:shape>
         </w:pict>
       </w:r>
@@ -1836,7 +1836,7 @@
         </w:rPr>
         <w:pict>
           <v:shape id="_x0000_i1035" type="#_x0000_t75" style="width:206.5pt;height:206.5pt">
-            <v:imagedata r:id="rId19" o:title="WhatsApp Image 2025-04-30 at 15.02"/>
+            <v:imagedata r:id="rId19" o:title="WhatsApp Image 2025-04-30 at 15"/>
           </v:shape>
         </w:pict>
       </w:r>
@@ -1894,7 +1894,7 @@
         </w:rPr>
         <w:pict>
           <v:shape id="_x0000_i1036" type="#_x0000_t75" style="width:206.5pt;height:137.5pt">
-            <v:imagedata r:id="rId20" o:title="WhatsApp Image 2025-04-30 at 15.26"/>
+            <v:imagedata r:id="rId20" o:title="WhatsApp Image 2025-04-30 at 15"/>
           </v:shape>
         </w:pict>
       </w:r>
@@ -1910,7 +1910,7 @@
         </w:rPr>
         <w:pict>
           <v:shape id="_x0000_i1037" type="#_x0000_t75" style="width:206.5pt;height:138pt;mso-position-vertical:absolute">
-            <v:imagedata r:id="rId21" o:title="WhatsApp Image 2025-04-30 at 15.28"/>
+            <v:imagedata r:id="rId21" o:title="WhatsApp Image 2025-04-30 at 15"/>
           </v:shape>
         </w:pict>
       </w:r>
@@ -1929,7 +1929,7 @@
         <w:lastRenderedPageBreak/>
         <w:pict>
           <v:shape id="_x0000_i1038" type="#_x0000_t75" style="width:137.5pt;height:206.5pt">
-            <v:imagedata r:id="rId22" o:title="WhatsApp Image 2025-04-30 at 15.28"/>
+            <v:imagedata r:id="rId22" o:title="WhatsApp Image 2025-04-30 at 15"/>
           </v:shape>
         </w:pict>
       </w:r>
@@ -1973,7 +1973,7 @@
         </w:rPr>
         <w:pict>
           <v:shape id="_x0000_i1039" type="#_x0000_t75" style="width:235pt;height:176.5pt">
-            <v:imagedata r:id="rId23" o:title="WhatsApp Image 2025-04-30 at 15.41"/>
+            <v:imagedata r:id="rId23" o:title="WhatsApp Image 2025-04-30 at 15"/>
           </v:shape>
         </w:pict>
       </w:r>
@@ -1989,7 +1989,7 @@
         </w:rPr>
         <w:pict>
           <v:shape id="_x0000_i1040" type="#_x0000_t75" style="width:207pt;height:137.5pt">
-            <v:imagedata r:id="rId24" o:title="WhatsApp Image 2025-04-30 at 15.41"/>
+            <v:imagedata r:id="rId24" o:title="WhatsApp Image 2025-04-30 at 15"/>
           </v:shape>
         </w:pict>
       </w:r>
@@ -2054,7 +2054,7 @@
         <w:lastRenderedPageBreak/>
         <w:pict>
           <v:shape id="_x0000_i1041" type="#_x0000_t75" style="width:206.5pt;height:137.5pt">
-            <v:imagedata r:id="rId25" o:title="WhatsApp Image 2025-04-30 at 16.36"/>
+            <v:imagedata r:id="rId25" o:title="WhatsApp Image 2025-04-30 at 16"/>
           </v:shape>
         </w:pict>
       </w:r>
@@ -2070,7 +2070,7 @@
         </w:rPr>
         <w:pict>
           <v:shape id="_x0000_i1042" type="#_x0000_t75" style="width:206pt;height:108pt">
-            <v:imagedata r:id="rId26" o:title="WhatsApp Image 2025-04-30 at 16.36"/>
+            <v:imagedata r:id="rId26" o:title="WhatsApp Image 2025-04-30 at 16"/>
           </v:shape>
         </w:pict>
       </w:r>
@@ -2096,7 +2096,7 @@
         </w:rPr>
         <w:pict>
           <v:shape id="_x0000_i1043" type="#_x0000_t75" style="width:206.5pt;height:137.5pt">
-            <v:imagedata r:id="rId27" o:title="WhatsApp Image 2025-04-30 at 16.36"/>
+            <v:imagedata r:id="rId27" o:title="WhatsApp Image 2025-04-30 at 16"/>
           </v:shape>
         </w:pict>
       </w:r>
@@ -2112,7 +2112,7 @@
         </w:rPr>
         <w:pict>
           <v:shape id="_x0000_i1044" type="#_x0000_t75" style="width:206.5pt;height:137.5pt">
-            <v:imagedata r:id="rId28" o:title="WhatsApp Image 2025-04-30 at 16.37"/>
+            <v:imagedata r:id="rId28" o:title="WhatsApp Image 2025-04-30 at 16"/>
           </v:shape>
         </w:pict>
       </w:r>
@@ -2170,7 +2170,7 @@
         </w:rPr>
         <w:pict>
           <v:shape id="_x0000_i1045" type="#_x0000_t75" style="width:206pt;height:137.5pt;mso-position-vertical:absolute">
-            <v:imagedata r:id="rId29" o:title="WhatsApp Image 2025-04-30 at 16.45"/>
+            <v:imagedata r:id="rId29" o:title="WhatsApp Image 2025-04-30 at 16"/>
           </v:shape>
         </w:pict>
       </w:r>
@@ -2186,7 +2186,7 @@
         </w:rPr>
         <w:pict>
           <v:shape id="_x0000_i1046" type="#_x0000_t75" style="width:206.5pt;height:138pt">
-            <v:imagedata r:id="rId30" o:title="WhatsApp Image 2025-04-30 at 16.46"/>
+            <v:imagedata r:id="rId30" o:title="WhatsApp Image 2025-04-30 at 16"/>
           </v:shape>
         </w:pict>
       </w:r>
@@ -2205,7 +2205,7 @@
         <w:lastRenderedPageBreak/>
         <w:pict>
           <v:shape id="_x0000_i1047" type="#_x0000_t75" style="width:137.5pt;height:206.5pt">
-            <v:imagedata r:id="rId31" o:title="WhatsApp Image 2025-04-30 at 16.47"/>
+            <v:imagedata r:id="rId31" o:title="WhatsApp Image 2025-04-30 at 16"/>
           </v:shape>
         </w:pict>
       </w:r>
@@ -2466,8 +2466,6 @@
         </w:rPr>
         <w:t xml:space="preserve"> no pierden pixeles cuando las recortas.</w:t>
       </w:r>
-      <w:bookmarkStart w:id="0" w:name="_GoBack"/>
-      <w:bookmarkEnd w:id="0"/>
     </w:p>
     <w:p>
       <w:pPr>
@@ -2555,6 +2553,880 @@
           <w:lang w:val="es-ES"/>
         </w:rPr>
       </w:pPr>
+    </w:p>
+    <w:p>
+      <w:pPr>
+        <w:pStyle w:val="Prrafodelista"/>
+        <w:rPr>
+          <w:color w:val="FF0066"/>
+          <w:lang w:val="es-ES"/>
+        </w:rPr>
+      </w:pPr>
+      <w:r>
+        <w:rPr>
+          <w:color w:val="FF0066"/>
+          <w:lang w:val="es-ES"/>
+        </w:rPr>
+        <w:t>LA SENSIBILIDAD Y EL ISO</w:t>
+      </w:r>
+    </w:p>
+    <w:p>
+      <w:pPr>
+        <w:pStyle w:val="Prrafodelista"/>
+        <w:rPr>
+          <w:lang w:val="es-ES"/>
+        </w:rPr>
+      </w:pPr>
+      <w:r>
+        <w:rPr>
+          <w:lang w:val="es-ES"/>
+        </w:rPr>
+        <w:t>La sensibilidad es el término que usaremos para  entender el tercer pilar de la fotografía, el ISO.</w:t>
+      </w:r>
+    </w:p>
+    <w:p>
+      <w:pPr>
+        <w:pStyle w:val="Prrafodelista"/>
+        <w:rPr>
+          <w:lang w:val="es-ES"/>
+        </w:rPr>
+      </w:pPr>
+      <w:r>
+        <w:rPr>
+          <w:lang w:val="es-ES"/>
+        </w:rPr>
+        <w:t xml:space="preserve">El ISO anteriormente se conocía como ASAS, en las películas fotográficas venían asignado un número para distintas situaciones de luminosidad. </w:t>
+      </w:r>
+    </w:p>
+    <w:p>
+      <w:pPr>
+        <w:pStyle w:val="Prrafodelista"/>
+        <w:rPr>
+          <w:lang w:val="es-ES"/>
+        </w:rPr>
+      </w:pPr>
+      <w:r>
+        <w:rPr>
+          <w:lang w:val="es-ES"/>
+        </w:rPr>
+        <w:t xml:space="preserve">Los compuestos químicos que bañaban la película determinaban el número de ASAS como por ejemplo podemos encontrar de 200 – 400 – 600 – 800. </w:t>
+      </w:r>
+    </w:p>
+    <w:p>
+      <w:pPr>
+        <w:pStyle w:val="Prrafodelista"/>
+        <w:rPr>
+          <w:lang w:val="es-ES"/>
+        </w:rPr>
+      </w:pPr>
+      <w:r>
+        <w:rPr>
+          <w:lang w:val="es-ES"/>
+        </w:rPr>
+        <w:t xml:space="preserve">Pero </w:t>
+      </w:r>
+      <w:r>
+        <w:rPr>
+          <w:lang w:val="es-ES"/>
+        </w:rPr>
+        <w:t>¿Q</w:t>
+      </w:r>
+      <w:r>
+        <w:rPr>
+          <w:lang w:val="es-ES"/>
+        </w:rPr>
+        <w:t>ue significaban realmente estos números</w:t>
+      </w:r>
+      <w:r>
+        <w:rPr>
+          <w:lang w:val="es-ES"/>
+        </w:rPr>
+        <w:t>? Cuanto mayor sea el número nuestra película va a ser más sensible a la luz por ende necesitaremos controlar de manera efectiva nuestro diafragma y V.O.</w:t>
+      </w:r>
+    </w:p>
+    <w:p>
+      <w:pPr>
+        <w:pStyle w:val="Prrafodelista"/>
+        <w:rPr>
+          <w:lang w:val="es-ES"/>
+        </w:rPr>
+      </w:pPr>
+      <w:r>
+        <w:rPr>
+          <w:lang w:val="es-ES"/>
+        </w:rPr>
+        <w:t>Entonces si una situación de poca iluminación al utilizar un número de ASAS alto, esto me permitiría hacer disparos con velocidades de obturación de por lo menos 1/60.</w:t>
+      </w:r>
+    </w:p>
+    <w:p>
+      <w:pPr>
+        <w:pStyle w:val="Prrafodelista"/>
+        <w:rPr>
+          <w:lang w:val="es-ES"/>
+        </w:rPr>
+      </w:pPr>
+      <w:r>
+        <w:rPr>
+          <w:lang w:val="es-ES"/>
+        </w:rPr>
+        <w:t>En la actualidad las ASAS pasaron a llamarse ISO y cumplen la misma función, solo que en esta ocasión el ISO se encuentra en el sensor permitiéndonos “agregar luz” a nuestra fotografía cuando estas lo requieran.</w:t>
+      </w:r>
+    </w:p>
+    <w:p>
+      <w:pPr>
+        <w:pStyle w:val="Prrafodelista"/>
+        <w:rPr>
+          <w:lang w:val="es-ES"/>
+        </w:rPr>
+      </w:pPr>
+      <w:r>
+        <w:rPr>
+          <w:lang w:val="es-ES"/>
+        </w:rPr>
+        <w:t xml:space="preserve">¿Cuándo utilizamos el ISO? El ISO por lo general es recomendable en el valor más bajo posible, pero esto no siempre es aplicable a todas las  fotos ya que no existe el ISO ideal para cada toma. Se podría decir que el ISO es una ayuda que necesitaremos para lograr </w:t>
+      </w:r>
+      <w:r>
+        <w:rPr>
+          <w:lang w:val="es-ES"/>
+        </w:rPr>
+        <w:t>fotografías estáticas dependiendo siempre del entorno.</w:t>
+      </w:r>
+    </w:p>
+    <w:p>
+      <w:pPr>
+        <w:pStyle w:val="Prrafodelista"/>
+        <w:rPr>
+          <w:lang w:val="es-ES"/>
+        </w:rPr>
+      </w:pPr>
+      <w:r>
+        <w:rPr>
+          <w:lang w:val="es-ES"/>
+        </w:rPr>
+        <w:lastRenderedPageBreak/>
+        <w:t>Es importante observar nuestra cámara antes de iniciar un trabajo fotográfico. Por ejemplo: si estoy realizando o voy a realizar una sesión de fotos a plena luz del día y mi fotómetro me indica disparar velocidades de obturación muy altas, y que además necesito cerrar mucho mi diafragma entonces es probable que mi configuración de ISO este muy alta.</w:t>
+      </w:r>
+    </w:p>
+    <w:p>
+      <w:pPr>
+        <w:pStyle w:val="Prrafodelista"/>
+        <w:rPr>
+          <w:lang w:val="es-ES"/>
+        </w:rPr>
+      </w:pPr>
+    </w:p>
+    <w:p>
+      <w:pPr>
+        <w:pStyle w:val="Prrafodelista"/>
+        <w:rPr>
+          <w:lang w:val="es-ES"/>
+        </w:rPr>
+      </w:pPr>
+      <w:r>
+        <w:rPr>
+          <w:lang w:val="es-ES"/>
+        </w:rPr>
+        <w:pict>
+          <v:shape id="_x0000_i1049" type="#_x0000_t75" style="width:307.5pt;height:92.5pt">
+            <v:imagedata r:id="rId36" o:title="WhatsApp Image 2025-05-14 at 15.37"/>
+          </v:shape>
+        </w:pict>
+      </w:r>
+    </w:p>
+    <w:p>
+      <w:pPr>
+        <w:pStyle w:val="Prrafodelista"/>
+        <w:rPr>
+          <w:lang w:val="es-ES"/>
+        </w:rPr>
+      </w:pPr>
+    </w:p>
+    <w:p>
+      <w:pPr>
+        <w:pStyle w:val="Prrafodelista"/>
+        <w:rPr>
+          <w:lang w:val="es-ES"/>
+        </w:rPr>
+      </w:pPr>
+    </w:p>
+    <w:p>
+      <w:pPr>
+        <w:pStyle w:val="Prrafodelista"/>
+        <w:rPr>
+          <w:lang w:val="es-ES"/>
+        </w:rPr>
+      </w:pPr>
+      <w:r>
+        <w:rPr>
+          <w:lang w:val="es-ES"/>
+        </w:rPr>
+        <w:pict>
+          <v:shape id="_x0000_i1050" type="#_x0000_t75" style="width:291.5pt;height:154pt">
+            <v:imagedata r:id="rId37" o:title="WhatsApp Image 2025-05-14 at 15.37"/>
+          </v:shape>
+        </w:pict>
+      </w:r>
+    </w:p>
+    <w:p>
+      <w:pPr>
+        <w:pStyle w:val="Prrafodelista"/>
+        <w:rPr>
+          <w:lang w:val="es-ES"/>
+        </w:rPr>
+      </w:pPr>
+    </w:p>
+    <w:p>
+      <w:pPr>
+        <w:pStyle w:val="Prrafodelista"/>
+        <w:rPr>
+          <w:lang w:val="es-ES"/>
+        </w:rPr>
+      </w:pPr>
+      <w:r>
+        <w:rPr>
+          <w:lang w:val="es-ES"/>
+        </w:rPr>
+        <w:pict>
+          <v:shape id="_x0000_i1051" type="#_x0000_t75" style="width:206.5pt;height:137pt">
+            <v:imagedata r:id="rId38" o:title="foto-iso1"/>
+          </v:shape>
+        </w:pict>
+      </w:r>
+      <w:r>
+        <w:rPr>
+          <w:lang w:val="es-ES"/>
+        </w:rPr>
+        <w:t xml:space="preserve"> </w:t>
+      </w:r>
+      <w:r>
+        <w:rPr>
+          <w:lang w:val="es-ES"/>
+        </w:rPr>
+        <w:pict>
+          <v:shape id="_x0000_i1052" type="#_x0000_t75" style="width:206pt;height:133.5pt">
+            <v:imagedata r:id="rId39" o:title="foto-iso2"/>
+          </v:shape>
+        </w:pict>
+      </w:r>
+    </w:p>
+    <w:p>
+      <w:pPr>
+        <w:pStyle w:val="Prrafodelista"/>
+        <w:rPr>
+          <w:lang w:val="es-ES"/>
+        </w:rPr>
+      </w:pPr>
+    </w:p>
+    <w:p>
+      <w:pPr>
+        <w:pStyle w:val="Prrafodelista"/>
+        <w:rPr>
+          <w:b/>
+          <w:lang w:val="es-ES"/>
+        </w:rPr>
+      </w:pPr>
+      <w:r>
+        <w:rPr>
+          <w:b/>
+          <w:lang w:val="es-ES"/>
+        </w:rPr>
+        <w:t>TIPOS DE MEDICION DE LUZ</w:t>
+      </w:r>
+    </w:p>
+    <w:p>
+      <w:pPr>
+        <w:pStyle w:val="Prrafodelista"/>
+        <w:rPr>
+          <w:lang w:val="es-ES"/>
+        </w:rPr>
+      </w:pPr>
+      <w:r>
+        <w:rPr>
+          <w:lang w:val="es-ES"/>
+        </w:rPr>
+        <w:t>Los modos o tipos de medición de luz son fundamentales para la fotografía digital moderna ya que nos permite exponer correctamente nuestras imágenes.</w:t>
+      </w:r>
+    </w:p>
+    <w:p>
+      <w:pPr>
+        <w:pStyle w:val="Prrafodelista"/>
+        <w:rPr>
+          <w:lang w:val="es-ES"/>
+        </w:rPr>
+      </w:pPr>
+      <w:r>
+        <w:rPr>
+          <w:lang w:val="es-ES"/>
+        </w:rPr>
+        <w:t>También llamadas medición de exposición. La medición de luz en la cámara es uno de los  pasos claves que debemos tener en cuanta antes de disparar. Además, conocer los diferentes modos nos permitirá tomar mejores imágenes.</w:t>
+      </w:r>
+    </w:p>
+    <w:p>
+      <w:pPr>
+        <w:pStyle w:val="Prrafodelista"/>
+        <w:rPr>
+          <w:lang w:val="es-ES"/>
+        </w:rPr>
+      </w:pPr>
+    </w:p>
+    <w:p>
+      <w:pPr>
+        <w:pStyle w:val="Prrafodelista"/>
+        <w:rPr>
+          <w:lang w:val="es-ES"/>
+        </w:rPr>
+      </w:pPr>
+      <w:r>
+        <w:rPr>
+          <w:lang w:val="es-ES"/>
+        </w:rPr>
+        <w:t>Los modos de medición se definen como la forma en que nuestra cámara mide la luz de la escena.</w:t>
+      </w:r>
+    </w:p>
+    <w:p>
+      <w:pPr>
+        <w:pStyle w:val="Prrafodelista"/>
+        <w:rPr>
+          <w:lang w:val="es-ES"/>
+        </w:rPr>
+      </w:pPr>
+      <w:r>
+        <w:rPr>
+          <w:lang w:val="es-ES"/>
+        </w:rPr>
+        <w:t>Dependiendo del modo de medición de la cámara seleccionado nuestra cámara usará áreas más grandes o más pequeñas de nuestro encuadre</w:t>
+      </w:r>
+      <w:r>
+        <w:rPr>
+          <w:lang w:val="es-ES"/>
+        </w:rPr>
+        <w:t xml:space="preserve"> para determinar  cuál es el valor de exposición de acuerdo a los ajustes de apertura, velocidad e ISO.</w:t>
+      </w:r>
+    </w:p>
+    <w:p>
+      <w:pPr>
+        <w:pStyle w:val="Prrafodelista"/>
+        <w:rPr>
+          <w:lang w:val="es-ES"/>
+        </w:rPr>
+      </w:pPr>
+    </w:p>
+    <w:p>
+      <w:pPr>
+        <w:pStyle w:val="Prrafodelista"/>
+        <w:rPr>
+          <w:lang w:val="es-ES"/>
+        </w:rPr>
+      </w:pPr>
+      <w:r>
+        <w:rPr>
+          <w:lang w:val="es-ES"/>
+        </w:rPr>
+        <w:lastRenderedPageBreak/>
+        <w:pict>
+          <v:shape id="_x0000_i1053" type="#_x0000_t75" style="width:195pt;height:366pt">
+            <v:imagedata r:id="rId40" o:title="WhatsApp Image 2025-05-21 at 16.47.59"/>
+          </v:shape>
+        </w:pict>
+      </w:r>
+    </w:p>
+    <w:p>
+      <w:pPr>
+        <w:pStyle w:val="Prrafodelista"/>
+        <w:rPr>
+          <w:lang w:val="es-ES"/>
+        </w:rPr>
+      </w:pPr>
+    </w:p>
+    <w:p>
+      <w:pPr>
+        <w:pStyle w:val="Prrafodelista"/>
+        <w:rPr>
+          <w:b/>
+          <w:lang w:val="es-ES"/>
+        </w:rPr>
+      </w:pPr>
+      <w:r>
+        <w:rPr>
+          <w:b/>
+          <w:lang w:val="es-ES"/>
+        </w:rPr>
+        <w:t>LOS PRINCIPALES MODOS DE MEDICIÓN:</w:t>
+      </w:r>
+    </w:p>
+    <w:p>
+      <w:pPr>
+        <w:pStyle w:val="Prrafodelista"/>
+        <w:rPr>
+          <w:b/>
+          <w:lang w:val="es-ES"/>
+        </w:rPr>
+      </w:pPr>
+      <w:r>
+        <w:rPr>
+          <w:lang w:val="es-ES"/>
+        </w:rPr>
+        <w:t>MODO DE MEDICIÓN MATRICIAL/EVALUATIVA:</w:t>
+      </w:r>
+    </w:p>
+    <w:p>
+      <w:pPr>
+        <w:pStyle w:val="Prrafodelista"/>
+        <w:rPr>
+          <w:b/>
+          <w:lang w:val="es-ES"/>
+        </w:rPr>
+      </w:pPr>
+      <w:r>
+        <w:rPr>
+          <w:b/>
+          <w:lang w:val="es-ES"/>
+        </w:rPr>
+        <w:pict>
+          <v:shape id="_x0000_i1057" type="#_x0000_t75" style="width:206.5pt;height:137.5pt">
+            <v:imagedata r:id="rId41" o:title="WhatsApp Image 2025-05-21 at 17.47.44"/>
+          </v:shape>
+        </w:pict>
+      </w:r>
+      <w:r>
+        <w:rPr>
+          <w:b/>
+          <w:lang w:val="es-ES"/>
+        </w:rPr>
+        <w:t xml:space="preserve"> </w:t>
+      </w:r>
+      <w:r>
+        <w:rPr>
+          <w:b/>
+          <w:lang w:val="es-ES"/>
+        </w:rPr>
+        <w:pict>
+          <v:shape id="_x0000_i1058" type="#_x0000_t75" style="width:227pt;height:151pt">
+            <v:imagedata r:id="rId42" o:title="WhatsApp Image 2025-05-21 at 17.49.45"/>
+          </v:shape>
+        </w:pict>
+      </w:r>
+    </w:p>
+    <w:p>
+      <w:pPr>
+        <w:pStyle w:val="Prrafodelista"/>
+        <w:rPr>
+          <w:lang w:val="es-ES"/>
+        </w:rPr>
+      </w:pPr>
+    </w:p>
+    <w:p>
+      <w:pPr>
+        <w:pStyle w:val="Prrafodelista"/>
+        <w:rPr>
+          <w:lang w:val="es-ES"/>
+        </w:rPr>
+      </w:pPr>
+    </w:p>
+    <w:p>
+      <w:pPr>
+        <w:pStyle w:val="Prrafodelista"/>
+        <w:rPr>
+          <w:lang w:val="es-ES"/>
+        </w:rPr>
+      </w:pPr>
+      <w:r>
+        <w:rPr>
+          <w:lang w:val="es-ES"/>
+        </w:rPr>
+        <w:t>Es el sistema de medición más popular, o es más fácil de entender ya que el mismo mide la luz de todo el encuadre que vemos a través del visor.</w:t>
+      </w:r>
+    </w:p>
+    <w:p>
+      <w:pPr>
+        <w:pStyle w:val="Prrafodelista"/>
+        <w:rPr>
+          <w:lang w:val="es-ES"/>
+        </w:rPr>
+      </w:pPr>
+      <w:r>
+        <w:rPr>
+          <w:lang w:val="es-ES"/>
+        </w:rPr>
+        <w:t>La forma  en que funciona es dividiendo el encuadre en diferentes áreas o zonas.</w:t>
+      </w:r>
+    </w:p>
+    <w:p>
+      <w:pPr>
+        <w:pStyle w:val="Prrafodelista"/>
+        <w:rPr>
+          <w:lang w:val="es-ES"/>
+        </w:rPr>
+      </w:pPr>
+      <w:r>
+        <w:rPr>
+          <w:lang w:val="es-ES"/>
+        </w:rPr>
+        <w:t>La cámara mide el brillo de cada área y proporciona el valor de exposición final calculando un promedio de las diferentes zonas analizadas.</w:t>
+      </w:r>
+    </w:p>
+    <w:p>
+      <w:pPr>
+        <w:pStyle w:val="Prrafodelista"/>
+        <w:rPr>
+          <w:lang w:val="es-ES"/>
+        </w:rPr>
+      </w:pPr>
+      <w:r>
+        <w:rPr>
+          <w:lang w:val="es-ES"/>
+        </w:rPr>
+        <w:lastRenderedPageBreak/>
+        <w:t>Cada cámara utiliza diferentes zonas y algoritmos para ejecutar este proceso, analizando diferentes valores como luces y sombras, colores, distancias, todos ellos establecen el punto de enfoque como un factor importante en el cálculo del promedio.</w:t>
+      </w:r>
+    </w:p>
+    <w:p>
+      <w:pPr>
+        <w:pStyle w:val="Prrafodelista"/>
+        <w:rPr>
+          <w:lang w:val="es-ES"/>
+        </w:rPr>
+      </w:pPr>
+      <w:r>
+        <w:rPr>
+          <w:lang w:val="es-ES"/>
+        </w:rPr>
+        <w:t>Este es el modo de medición fijado por defecto en la mayoría de las cámaras y funcionan bastante bien en casi todas las situaciones de luz.</w:t>
+      </w:r>
+    </w:p>
+    <w:p>
+      <w:pPr>
+        <w:pStyle w:val="Prrafodelista"/>
+        <w:rPr>
+          <w:lang w:val="es-ES"/>
+        </w:rPr>
+      </w:pPr>
+      <w:r>
+        <w:rPr>
+          <w:lang w:val="es-ES"/>
+        </w:rPr>
+        <w:t>Como desventaja puede subexponer o sobreexponer</w:t>
+      </w:r>
+      <w:r>
+        <w:rPr>
+          <w:lang w:val="es-ES"/>
+        </w:rPr>
+        <w:t xml:space="preserve"> en escena donde predominan el blanco o el negro. Este modo de medición es ideal para paisajes urbanos, paisajes, grupos de personas y escenas donde hay diferentes sujetos.</w:t>
+      </w:r>
+    </w:p>
+    <w:p>
+      <w:pPr>
+        <w:pStyle w:val="Prrafodelista"/>
+        <w:rPr>
+          <w:lang w:val="es-ES"/>
+        </w:rPr>
+      </w:pPr>
+    </w:p>
+    <w:p>
+      <w:pPr>
+        <w:pStyle w:val="Prrafodelista"/>
+        <w:rPr>
+          <w:lang w:val="es-ES"/>
+        </w:rPr>
+      </w:pPr>
+      <w:r>
+        <w:rPr>
+          <w:lang w:val="es-ES"/>
+        </w:rPr>
+        <w:pict>
+          <v:shape id="_x0000_i1054" type="#_x0000_t75" style="width:340pt;height:140.5pt;mso-position-vertical:absolute">
+            <v:imagedata r:id="rId43" o:title="WhatsApp Image 2025-05-21 at 17.15.52"/>
+          </v:shape>
+        </w:pict>
+      </w:r>
+    </w:p>
+    <w:p>
+      <w:pPr>
+        <w:pStyle w:val="Prrafodelista"/>
+        <w:rPr>
+          <w:lang w:val="es-ES"/>
+        </w:rPr>
+      </w:pPr>
+    </w:p>
+    <w:p>
+      <w:pPr>
+        <w:pStyle w:val="Prrafodelista"/>
+        <w:rPr>
+          <w:lang w:val="es-ES"/>
+        </w:rPr>
+      </w:pPr>
+      <w:r>
+        <w:rPr>
+          <w:lang w:val="es-ES"/>
+        </w:rPr>
+        <w:t>MODO DE MEDICIÓN PONDERADA AL CENTRO:</w:t>
+      </w:r>
+    </w:p>
+    <w:p>
+      <w:pPr>
+        <w:pStyle w:val="Prrafodelista"/>
+        <w:rPr>
+          <w:lang w:val="es-ES"/>
+        </w:rPr>
+      </w:pPr>
+    </w:p>
+    <w:p>
+      <w:pPr>
+        <w:pStyle w:val="Prrafodelista"/>
+        <w:rPr>
+          <w:lang w:val="es-ES"/>
+        </w:rPr>
+      </w:pPr>
+      <w:r>
+        <w:rPr>
+          <w:lang w:val="es-ES"/>
+        </w:rPr>
+        <w:pict>
+          <v:shape id="_x0000_i1059" type="#_x0000_t75" style="width:198.5pt;height:156.5pt;mso-position-vertical:absolute">
+            <v:imagedata r:id="rId44" o:title="WhatsApp Image 2025-05-21 at 17.50.35"/>
+          </v:shape>
+        </w:pict>
+      </w:r>
+      <w:r>
+        <w:rPr>
+          <w:lang w:val="es-ES"/>
+        </w:rPr>
+        <w:t xml:space="preserve"> </w:t>
+      </w:r>
+      <w:r>
+        <w:rPr>
+          <w:lang w:val="es-ES"/>
+        </w:rPr>
+        <w:pict>
+          <v:shape id="_x0000_i1060" type="#_x0000_t75" style="width:198pt;height:132pt;mso-position-vertical:absolute">
+            <v:imagedata r:id="rId45" o:title="WhatsApp Image 2025-05-21 at 17.50.41"/>
+          </v:shape>
+        </w:pict>
+      </w:r>
+    </w:p>
+    <w:p>
+      <w:pPr>
+        <w:pStyle w:val="Prrafodelista"/>
+        <w:rPr>
+          <w:lang w:val="es-ES"/>
+        </w:rPr>
+      </w:pPr>
+    </w:p>
+    <w:p>
+      <w:pPr>
+        <w:pStyle w:val="Prrafodelista"/>
+        <w:rPr>
+          <w:lang w:val="es-ES"/>
+        </w:rPr>
+      </w:pPr>
+      <w:r>
+        <w:rPr>
+          <w:lang w:val="es-ES"/>
+        </w:rPr>
+        <w:t>El segundo sistema de medición usa el centro del encuadre como el área de referencia para calcular la luz de la escena.</w:t>
+      </w:r>
+    </w:p>
+    <w:p>
+      <w:pPr>
+        <w:pStyle w:val="Prrafodelista"/>
+        <w:rPr>
+          <w:lang w:val="es-ES"/>
+        </w:rPr>
+      </w:pPr>
+      <w:r>
+        <w:rPr>
+          <w:lang w:val="es-ES"/>
+        </w:rPr>
+        <w:t>Nuestro punto de enfoque no importa en este modo, la cámara siempre usará el centro del encuadre para evaluar la luz, ofreciendo resultados consistentes de imagen a imagen.</w:t>
+      </w:r>
+    </w:p>
+    <w:p>
+      <w:pPr>
+        <w:pStyle w:val="Prrafodelista"/>
+        <w:rPr>
+          <w:lang w:val="es-ES"/>
+        </w:rPr>
+      </w:pPr>
+      <w:r>
+        <w:rPr>
+          <w:lang w:val="es-ES"/>
+        </w:rPr>
+        <w:t>Se recomienda utilizarla cuando el sujeto está en el medio del encuadre.</w:t>
+      </w:r>
+    </w:p>
+    <w:p>
+      <w:pPr>
+        <w:pStyle w:val="Prrafodelista"/>
+        <w:rPr>
+          <w:lang w:val="es-ES"/>
+        </w:rPr>
+      </w:pPr>
+    </w:p>
+    <w:p>
+      <w:pPr>
+        <w:pStyle w:val="Prrafodelista"/>
+        <w:rPr>
+          <w:lang w:val="es-ES"/>
+        </w:rPr>
+      </w:pPr>
+      <w:r>
+        <w:rPr>
+          <w:lang w:val="es-ES"/>
+        </w:rPr>
+        <w:lastRenderedPageBreak/>
+        <w:pict>
+          <v:shape id="_x0000_i1055" type="#_x0000_t75" style="width:340pt;height:141pt">
+            <v:imagedata r:id="rId46" o:title="WhatsApp Image 2025-05-21 at 17.39.57"/>
+          </v:shape>
+        </w:pict>
+      </w:r>
+    </w:p>
+    <w:p>
+      <w:pPr>
+        <w:pStyle w:val="Prrafodelista"/>
+        <w:rPr>
+          <w:lang w:val="es-ES"/>
+        </w:rPr>
+      </w:pPr>
+    </w:p>
+    <w:p>
+      <w:pPr>
+        <w:pStyle w:val="Prrafodelista"/>
+        <w:rPr>
+          <w:lang w:val="es-ES"/>
+        </w:rPr>
+      </w:pPr>
+      <w:r>
+        <w:rPr>
+          <w:lang w:val="es-ES"/>
+        </w:rPr>
+        <w:t>MODO DE MEDICIÓN PUNTUAL:</w:t>
+      </w:r>
+    </w:p>
+    <w:p>
+      <w:pPr>
+        <w:pStyle w:val="Prrafodelista"/>
+        <w:rPr>
+          <w:lang w:val="es-ES"/>
+        </w:rPr>
+      </w:pPr>
+    </w:p>
+    <w:p>
+      <w:pPr>
+        <w:pStyle w:val="Prrafodelista"/>
+        <w:rPr>
+          <w:lang w:val="es-ES"/>
+        </w:rPr>
+      </w:pPr>
+      <w:r>
+        <w:rPr>
+          <w:lang w:val="es-ES"/>
+        </w:rPr>
+        <w:pict>
+          <v:shape id="_x0000_i1061" type="#_x0000_t75" style="width:198.5pt;height:132.5pt">
+            <v:imagedata r:id="rId47" o:title="WhatsApp Image 2025-05-21 at 17.45.46"/>
+          </v:shape>
+        </w:pict>
+      </w:r>
+      <w:r>
+        <w:rPr>
+          <w:lang w:val="es-ES"/>
+        </w:rPr>
+        <w:t xml:space="preserve"> </w:t>
+      </w:r>
+      <w:r>
+        <w:rPr>
+          <w:lang w:val="es-ES"/>
+        </w:rPr>
+        <w:pict>
+          <v:shape id="_x0000_i1062" type="#_x0000_t75" style="width:106pt;height:141.5pt;mso-position-vertical:absolute">
+            <v:imagedata r:id="rId48" o:title="WhatsApp Image 2025-05-21 at 17.46.08"/>
+          </v:shape>
+        </w:pict>
+      </w:r>
+    </w:p>
+    <w:p>
+      <w:pPr>
+        <w:pStyle w:val="Prrafodelista"/>
+        <w:rPr>
+          <w:lang w:val="es-ES"/>
+        </w:rPr>
+      </w:pPr>
+    </w:p>
+    <w:p>
+      <w:pPr>
+        <w:pStyle w:val="Prrafodelista"/>
+        <w:rPr>
+          <w:lang w:val="es-ES"/>
+        </w:rPr>
+      </w:pPr>
+      <w:r>
+        <w:rPr>
+          <w:lang w:val="es-ES"/>
+        </w:rPr>
+        <w:t>Es el modo de medición más especificó. Este utiliza un único punto de enfoque para calcular  la luz, anulando el resto de los puntos.</w:t>
+      </w:r>
+    </w:p>
+    <w:p>
+      <w:pPr>
+        <w:pStyle w:val="Prrafodelista"/>
+        <w:rPr>
+          <w:lang w:val="es-ES"/>
+        </w:rPr>
+      </w:pPr>
+      <w:r>
+        <w:rPr>
+          <w:lang w:val="es-ES"/>
+        </w:rPr>
+        <w:t>La medición de luz puntual es la menos utilizada pero en algunas situaciones es obligatorio hacerlo, como cuando el sujeto ocupa un área muy pequeña en el encuadre.</w:t>
+      </w:r>
+    </w:p>
+    <w:p>
+      <w:pPr>
+        <w:pStyle w:val="Prrafodelista"/>
+        <w:rPr>
+          <w:lang w:val="es-ES"/>
+        </w:rPr>
+      </w:pPr>
+    </w:p>
+    <w:p>
+      <w:pPr>
+        <w:pStyle w:val="Prrafodelista"/>
+        <w:rPr>
+          <w:lang w:val="es-ES"/>
+        </w:rPr>
+      </w:pPr>
+      <w:r>
+        <w:rPr>
+          <w:lang w:val="es-ES"/>
+        </w:rPr>
+        <w:pict>
+          <v:shape id="_x0000_i1056" type="#_x0000_t75" style="width:340pt;height:137pt">
+            <v:imagedata r:id="rId49" o:title="WhatsApp Image 2025-05-21 at 17.44.59"/>
+          </v:shape>
+        </w:pict>
+      </w:r>
+    </w:p>
+    <w:p>
+      <w:pPr>
+        <w:pStyle w:val="Prrafodelista"/>
+        <w:rPr>
+          <w:lang w:val="es-ES"/>
+        </w:rPr>
+      </w:pPr>
+    </w:p>
+    <w:p>
+      <w:pPr>
+        <w:spacing w:before="100" w:beforeAutospacing="1" w:after="100" w:afterAutospacing="1" w:line="240" w:lineRule="auto"/>
+        <w:rPr>
+          <w:rFonts w:ascii="Times New Roman" w:eastAsia="Times New Roman" w:hAnsi="Times New Roman" w:cs="Times New Roman"/>
+          <w:sz w:val="24"/>
+          <w:szCs w:val="24"/>
+          <w:lang w:eastAsia="es-AR"/>
+        </w:rPr>
+      </w:pPr>
+      <w:bookmarkStart w:id="0" w:name="_GoBack"/>
+      <w:bookmarkEnd w:id="0"/>
     </w:p>
     <w:p>
       <w:pPr>
@@ -3109,6 +3981,28 @@
       <w:szCs w:val="32"/>
     </w:rPr>
   </w:style>
+  <w:style w:type="paragraph" w:styleId="Ttulo3">
+    <w:name w:val="heading 3"/>
+    <w:basedOn w:val="Normal"/>
+    <w:next w:val="Normal"/>
+    <w:link w:val="Ttulo3Car"/>
+    <w:uiPriority w:val="9"/>
+    <w:unhideWhenUsed/>
+    <w:qFormat/>
+    <w:rsid w:val="008F2D48"/>
+    <w:pPr>
+      <w:keepNext/>
+      <w:keepLines/>
+      <w:spacing w:before="40" w:after="0"/>
+      <w:outlineLvl w:val="2"/>
+    </w:pPr>
+    <w:rPr>
+      <w:rFonts w:asciiTheme="majorHAnsi" w:eastAsiaTheme="majorEastAsia" w:hAnsiTheme="majorHAnsi" w:cstheme="majorBidi"/>
+      <w:color w:val="1F4D78" w:themeColor="accent1" w:themeShade="7F"/>
+      <w:sz w:val="24"/>
+      <w:szCs w:val="24"/>
+    </w:rPr>
+  </w:style>
   <w:style w:type="character" w:default="1" w:styleId="Fuentedeprrafopredeter">
     <w:name w:val="Default Paragraph Font"/>
     <w:uiPriority w:val="1"/>
@@ -3169,6 +4063,47 @@
     <w:rPr>
       <w:color w:val="0563C1" w:themeColor="hyperlink"/>
       <w:u w:val="single"/>
+    </w:rPr>
+  </w:style>
+  <w:style w:type="paragraph" w:styleId="NormalWeb">
+    <w:name w:val="Normal (Web)"/>
+    <w:basedOn w:val="Normal"/>
+    <w:uiPriority w:val="99"/>
+    <w:semiHidden/>
+    <w:unhideWhenUsed/>
+    <w:rsid w:val="00F81910"/>
+    <w:pPr>
+      <w:spacing w:before="100" w:beforeAutospacing="1" w:after="100" w:afterAutospacing="1" w:line="240" w:lineRule="auto"/>
+    </w:pPr>
+    <w:rPr>
+      <w:rFonts w:ascii="Times New Roman" w:eastAsia="Times New Roman" w:hAnsi="Times New Roman" w:cs="Times New Roman"/>
+      <w:sz w:val="24"/>
+      <w:szCs w:val="24"/>
+      <w:lang w:eastAsia="es-AR"/>
+    </w:rPr>
+  </w:style>
+  <w:style w:type="character" w:styleId="Textoennegrita">
+    <w:name w:val="Strong"/>
+    <w:basedOn w:val="Fuentedeprrafopredeter"/>
+    <w:uiPriority w:val="22"/>
+    <w:qFormat/>
+    <w:rsid w:val="00F81910"/>
+    <w:rPr>
+      <w:b/>
+      <w:bCs/>
+    </w:rPr>
+  </w:style>
+  <w:style w:type="character" w:customStyle="1" w:styleId="Ttulo3Car">
+    <w:name w:val="Título 3 Car"/>
+    <w:basedOn w:val="Fuentedeprrafopredeter"/>
+    <w:link w:val="Ttulo3"/>
+    <w:uiPriority w:val="9"/>
+    <w:rsid w:val="008F2D48"/>
+    <w:rPr>
+      <w:rFonts w:asciiTheme="majorHAnsi" w:eastAsiaTheme="majorEastAsia" w:hAnsiTheme="majorHAnsi" w:cstheme="majorBidi"/>
+      <w:color w:val="1F4D78" w:themeColor="accent1" w:themeShade="7F"/>
+      <w:sz w:val="24"/>
+      <w:szCs w:val="24"/>
     </w:rPr>
   </w:style>
 </w:styles>
@@ -3440,7 +4375,7 @@
 </file>
 
 <file path=customXml/itemProps1.xml><?xml version="1.0" encoding="utf-8"?>
-<ds:datastoreItem xmlns:ds="http://schemas.openxmlformats.org/officeDocument/2006/customXml" ds:itemID="{1790D4C4-A33B-40D3-8FD3-3C8803ADA92B}">
+<ds:datastoreItem xmlns:ds="http://schemas.openxmlformats.org/officeDocument/2006/customXml" ds:itemID="{C19C9939-D769-48A9-821C-74481BF468BE}">
   <ds:schemaRefs>
     <ds:schemaRef ds:uri="http://schemas.openxmlformats.org/officeDocument/2006/bibliography"/>
   </ds:schemaRefs>

</xml_diff>